<commit_message>
cambios de mejora de vida
</commit_message>
<xml_diff>
--- a/public/archivos/CARTA LIBERACIÓN DE SERVICIO SOCIAL.docx
+++ b/public/archivos/CARTA LIBERACIÓN DE SERVICIO SOCIAL.docx
@@ -251,50 +251,14 @@
           <w:color w:val="000000"/>
           <w:lang w:val="es-ES"/>
         </w:rPr>
-        <w:t xml:space="preserve"> Quintana Roo a __ </w:t>
-      </w:r>
-      <w:proofErr w:type="spellStart"/>
+        <w:t xml:space="preserve"> Quintana Roo a __ de __ de 202</w:t>
+      </w:r>
       <w:r>
         <w:rPr>
           <w:rFonts w:asciiTheme="minorHAnsi" w:hAnsiTheme="minorHAnsi" w:cstheme="minorHAnsi"/>
           <w:color w:val="000000"/>
           <w:lang w:val="es-ES"/>
         </w:rPr>
-        <w:t>de</w:t>
-      </w:r>
-      <w:proofErr w:type="spellEnd"/>
-      <w:r>
-        <w:rPr>
-          <w:rFonts w:asciiTheme="minorHAnsi" w:hAnsiTheme="minorHAnsi" w:cstheme="minorHAnsi"/>
-          <w:color w:val="000000"/>
-          <w:lang w:val="es-ES"/>
-        </w:rPr>
-        <w:t xml:space="preserve"> __ </w:t>
-      </w:r>
-      <w:proofErr w:type="spellStart"/>
-      <w:r>
-        <w:rPr>
-          <w:rFonts w:asciiTheme="minorHAnsi" w:hAnsiTheme="minorHAnsi" w:cstheme="minorHAnsi"/>
-          <w:color w:val="000000"/>
-          <w:lang w:val="es-ES"/>
-        </w:rPr>
-        <w:t>de</w:t>
-      </w:r>
-      <w:proofErr w:type="spellEnd"/>
-      <w:r>
-        <w:rPr>
-          <w:rFonts w:asciiTheme="minorHAnsi" w:hAnsiTheme="minorHAnsi" w:cstheme="minorHAnsi"/>
-          <w:color w:val="000000"/>
-          <w:lang w:val="es-ES"/>
-        </w:rPr>
-        <w:t xml:space="preserve"> 202</w:t>
-      </w:r>
-      <w:r>
-        <w:rPr>
-          <w:rFonts w:asciiTheme="minorHAnsi" w:hAnsiTheme="minorHAnsi" w:cstheme="minorHAnsi"/>
-          <w:color w:val="000000"/>
-          <w:lang w:val="es-ES"/>
-        </w:rPr>
         <w:t>_</w:t>
       </w:r>
     </w:p>
@@ -516,17 +480,46 @@
       </w:r>
       <w:r>
         <w:rPr>
-          <w:sz w:val="22"/>
-          <w:szCs w:val="22"/>
-        </w:rPr>
-        <w:t>Servicio Social</w:t>
-      </w:r>
-      <w:r>
-        <w:rPr>
-          <w:sz w:val="22"/>
-          <w:szCs w:val="22"/>
-        </w:rPr>
-        <w:t xml:space="preserve">, realizada en esta </w:t>
+          <w:b/>
+          <w:bCs/>
+          <w:sz w:val="22"/>
+          <w:szCs w:val="22"/>
+        </w:rPr>
+        <w:t>&lt;&lt;</w:t>
+      </w:r>
+      <w:r>
+        <w:rPr>
+          <w:b/>
+          <w:bCs/>
+          <w:sz w:val="22"/>
+          <w:szCs w:val="22"/>
+        </w:rPr>
+        <w:t>Nombre del programa</w:t>
+      </w:r>
+      <w:r>
+        <w:rPr>
+          <w:b/>
+          <w:bCs/>
+          <w:sz w:val="22"/>
+          <w:szCs w:val="22"/>
+        </w:rPr>
+        <w:t>&gt;&gt;</w:t>
+      </w:r>
+      <w:r>
+        <w:rPr>
+          <w:b/>
+          <w:bCs/>
+          <w:sz w:val="22"/>
+          <w:szCs w:val="22"/>
+        </w:rPr>
+        <w:t>,</w:t>
+      </w:r>
+      <w:r>
+        <w:rPr>
+          <w:sz w:val="22"/>
+          <w:szCs w:val="22"/>
+        </w:rPr>
+        <w:t xml:space="preserve"> realizada en esta </w:t>
       </w:r>
       <w:r>
         <w:rPr>
@@ -707,7 +700,41 @@
           <w:sz w:val="22"/>
           <w:szCs w:val="22"/>
         </w:rPr>
-        <w:t xml:space="preserve">proceso de finalización del servicio social. </w:t>
+        <w:t xml:space="preserve">proceso de finalización del </w:t>
+      </w:r>
+      <w:r>
+        <w:rPr>
+          <w:b/>
+          <w:bCs/>
+          <w:sz w:val="22"/>
+          <w:szCs w:val="22"/>
+        </w:rPr>
+        <w:t>&lt;&lt;</w:t>
+      </w:r>
+      <w:r>
+        <w:rPr>
+          <w:b/>
+          <w:bCs/>
+          <w:sz w:val="22"/>
+          <w:szCs w:val="22"/>
+        </w:rPr>
+        <w:t>Nombre del programa</w:t>
+      </w:r>
+      <w:r>
+        <w:rPr>
+          <w:b/>
+          <w:bCs/>
+          <w:sz w:val="22"/>
+          <w:szCs w:val="22"/>
+        </w:rPr>
+        <w:t>&gt;&gt;</w:t>
+      </w:r>
+      <w:r>
+        <w:rPr>
+          <w:sz w:val="22"/>
+          <w:szCs w:val="22"/>
+        </w:rPr>
+        <w:t xml:space="preserve">. </w:t>
       </w:r>
     </w:p>
     <w:p>

</xml_diff>